<commit_message>
Analysis for email feb16
</commit_message>
<xml_diff>
--- a/Figuras/micas.docx
+++ b/Figuras/micas.docx
@@ -162,18 +162,8 @@
               <w:pStyle w:val="ListParagraph"/>
               <w:ind w:left="360"/>
               <w:rPr>
-                <w:sz w:val="40"/>
-                <w:szCs w:val="40"/>
-              </w:rPr>
-            </w:pPr>
-          </w:p>
-          <w:p>
-            <w:pPr>
-              <w:pStyle w:val="ListParagraph"/>
-              <w:ind w:left="360"/>
-              <w:rPr>
-                <w:sz w:val="40"/>
-                <w:szCs w:val="40"/>
+                <w:sz w:val="44"/>
+                <w:szCs w:val="44"/>
               </w:rPr>
             </w:pPr>
           </w:p>
@@ -196,14 +186,30 @@
                 <w:sz w:val="44"/>
                 <w:szCs w:val="44"/>
               </w:rPr>
-              <w:t>Payback</w:t>
-            </w:r>
-            <w:r>
-              <w:rPr>
-                <w:sz w:val="44"/>
-                <w:szCs w:val="44"/>
-              </w:rPr>
-              <w:t>: Loan + Accumulated interest before loan term ends</w:t>
+              <w:t xml:space="preserve">Amount </w:t>
+            </w:r>
+            <w:r>
+              <w:rPr>
+                <w:b/>
+                <w:bCs/>
+                <w:sz w:val="44"/>
+                <w:szCs w:val="44"/>
+              </w:rPr>
+              <w:t>owed</w:t>
+            </w:r>
+            <w:r>
+              <w:rPr>
+                <w:sz w:val="44"/>
+                <w:szCs w:val="44"/>
+              </w:rPr>
+              <w:t>:</w:t>
+            </w:r>
+            <w:r>
+              <w:rPr>
+                <w:sz w:val="44"/>
+                <w:szCs w:val="44"/>
+              </w:rPr>
+              <w:t xml:space="preserve"> Loan + Accumulated interest before loan term ends</w:t>
             </w:r>
             <w:r>
               <w:rPr>
@@ -214,12 +220,30 @@
               </w:rPr>
               <w:t>.</w:t>
             </w:r>
-          </w:p>
-          <w:p>
-            <w:pPr>
-              <w:rPr>
-                <w:sz w:val="44"/>
-                <w:szCs w:val="44"/>
+            <w:r>
+              <w:rPr>
+                <w:bCs/>
+                <w:iCs/>
+                <w:sz w:val="36"/>
+                <w:szCs w:val="36"/>
+              </w:rPr>
+              <w:t xml:space="preserve"> </w:t>
+            </w:r>
+            <w:r>
+              <w:rPr>
+                <w:bCs/>
+                <w:iCs/>
+                <w:sz w:val="44"/>
+                <w:szCs w:val="44"/>
+              </w:rPr>
+              <w:t>Interest accumulates daily on outstanding amount.</w:t>
+            </w:r>
+          </w:p>
+          <w:p>
+            <w:pPr>
+              <w:rPr>
+                <w:sz w:val="56"/>
+                <w:szCs w:val="56"/>
               </w:rPr>
             </w:pPr>
           </w:p>
@@ -288,14 +312,6 @@
               <w:rPr>
                 <w:sz w:val="40"/>
                 <w:szCs w:val="40"/>
-              </w:rPr>
-            </w:pPr>
-          </w:p>
-          <w:p>
-            <w:pPr>
-              <w:rPr>
-                <w:sz w:val="28"/>
-                <w:szCs w:val="28"/>
               </w:rPr>
             </w:pPr>
           </w:p>
@@ -322,11 +338,11 @@
       <w:tblPr>
         <w:tblStyle w:val="TableGrid"/>
         <w:tblpPr w:leftFromText="180" w:rightFromText="180" w:vertAnchor="text" w:horzAnchor="page" w:tblpX="8811" w:tblpY="-269"/>
-        <w:tblW w:w="8725" w:type="dxa"/>
+        <w:tblW w:w="8545" w:type="dxa"/>
         <w:tblLook w:val="04A0" w:firstRow="1" w:lastRow="0" w:firstColumn="1" w:lastColumn="0" w:noHBand="0" w:noVBand="1"/>
       </w:tblPr>
       <w:tblGrid>
-        <w:gridCol w:w="8725"/>
+        <w:gridCol w:w="8545"/>
       </w:tblGrid>
       <w:tr>
         <w:trPr>
@@ -334,7 +350,7 @@
         </w:trPr>
         <w:tc>
           <w:tcPr>
-            <w:tcW w:w="8725" w:type="dxa"/>
+            <w:tcW w:w="8545" w:type="dxa"/>
             <w:vAlign w:val="center"/>
           </w:tcPr>
           <w:p>
@@ -387,7 +403,7 @@
         </w:trPr>
         <w:tc>
           <w:tcPr>
-            <w:tcW w:w="8725" w:type="dxa"/>
+            <w:tcW w:w="8545" w:type="dxa"/>
             <w:vAlign w:val="center"/>
           </w:tcPr>
           <w:p>
@@ -407,7 +423,7 @@
         </w:trPr>
         <w:tc>
           <w:tcPr>
-            <w:tcW w:w="8725" w:type="dxa"/>
+            <w:tcW w:w="8545" w:type="dxa"/>
           </w:tcPr>
           <w:p>
             <w:pPr>
@@ -513,7 +529,7 @@
                 <w:sz w:val="44"/>
                 <w:szCs w:val="44"/>
               </w:rPr>
-              <w:t>Payback</w:t>
+              <w:t>Amount owed</w:t>
             </w:r>
             <w:r>
               <w:rPr>
@@ -531,6 +547,43 @@
               </w:rPr>
               <w:t>.</w:t>
             </w:r>
+            <w:r>
+              <w:rPr>
+                <w:b/>
+                <w:i/>
+                <w:sz w:val="44"/>
+                <w:szCs w:val="44"/>
+              </w:rPr>
+              <w:t xml:space="preserve"> </w:t>
+            </w:r>
+            <w:r>
+              <w:rPr>
+                <w:b/>
+                <w:i/>
+                <w:sz w:val="36"/>
+                <w:szCs w:val="36"/>
+              </w:rPr>
+              <w:t xml:space="preserve"> </w:t>
+            </w:r>
+            <w:r>
+              <w:rPr>
+                <w:bCs/>
+                <w:iCs/>
+                <w:sz w:val="44"/>
+                <w:szCs w:val="44"/>
+              </w:rPr>
+              <w:t>Interest accumulates daily on outstanding amount.</w:t>
+            </w:r>
+          </w:p>
+          <w:p>
+            <w:pPr>
+              <w:pStyle w:val="ListParagraph"/>
+              <w:ind w:left="360"/>
+              <w:rPr>
+                <w:sz w:val="44"/>
+                <w:szCs w:val="44"/>
+              </w:rPr>
+            </w:pPr>
           </w:p>
           <w:p>
             <w:pPr>
@@ -550,8 +603,8 @@
                 <w:numId w:val="1"/>
               </w:numPr>
               <w:rPr>
-                <w:sz w:val="44"/>
-                <w:szCs w:val="44"/>
+                <w:sz w:val="36"/>
+                <w:szCs w:val="36"/>
               </w:rPr>
             </w:pPr>
             <w:r>
@@ -568,7 +621,35 @@
                 <w:sz w:val="44"/>
                 <w:szCs w:val="44"/>
               </w:rPr>
-              <w:t xml:space="preserve">: you must pay in </w:t>
+              <w:t xml:space="preserve">: </w:t>
+            </w:r>
+            <w:r>
+              <w:rPr>
+                <w:sz w:val="36"/>
+                <w:szCs w:val="36"/>
+              </w:rPr>
+              <w:t xml:space="preserve"> </w:t>
+            </w:r>
+            <w:r>
+              <w:rPr>
+                <w:sz w:val="44"/>
+                <w:szCs w:val="44"/>
+              </w:rPr>
+              <w:t xml:space="preserve">to give you structure, each month you </w:t>
+            </w:r>
+            <w:r>
+              <w:rPr>
+                <w:sz w:val="44"/>
+                <w:szCs w:val="44"/>
+              </w:rPr>
+              <w:t>must</w:t>
+            </w:r>
+            <w:r>
+              <w:rPr>
+                <w:sz w:val="44"/>
+                <w:szCs w:val="44"/>
+              </w:rPr>
+              <w:t xml:space="preserve"> pay at least 1/3 of the loan; that is: </w:t>
             </w:r>
             <w:r>
               <w:rPr>
@@ -576,83 +657,36 @@
                 <w:szCs w:val="44"/>
                 <w:u w:val="single"/>
               </w:rPr>
-              <w:t>3 equal sized</w:t>
-            </w:r>
-            <w:r>
-              <w:rPr>
-                <w:sz w:val="44"/>
-                <w:szCs w:val="44"/>
-              </w:rPr>
-              <w:t xml:space="preserve"> monthly payment for 1/3 of the loan.</w:t>
-            </w:r>
-          </w:p>
-          <w:p>
-            <w:pPr>
-              <w:rPr>
-                <w:sz w:val="14"/>
-                <w:szCs w:val="14"/>
-              </w:rPr>
-            </w:pPr>
-          </w:p>
-          <w:p>
-            <w:pPr>
-              <w:pStyle w:val="ListParagraph"/>
-              <w:numPr>
-                <w:ilvl w:val="0"/>
-                <w:numId w:val="1"/>
-              </w:numPr>
-              <w:rPr>
-                <w:b/>
-                <w:bCs/>
-                <w:color w:val="FF0000"/>
-                <w:sz w:val="44"/>
-                <w:szCs w:val="44"/>
-              </w:rPr>
-            </w:pPr>
-            <w:r>
-              <w:rPr>
-                <w:b/>
-                <w:bCs/>
-                <w:sz w:val="44"/>
-                <w:szCs w:val="44"/>
-              </w:rPr>
-              <w:t>Penalty</w:t>
-            </w:r>
-            <w:r>
-              <w:rPr>
-                <w:sz w:val="44"/>
-                <w:szCs w:val="44"/>
-              </w:rPr>
-              <w:t xml:space="preserve">: if you miss monthly payments before the required dates, </w:t>
-            </w:r>
-            <w:r>
-              <w:rPr>
-                <w:b/>
-                <w:bCs/>
-                <w:color w:val="FF0000"/>
-                <w:sz w:val="44"/>
-                <w:szCs w:val="44"/>
-              </w:rPr>
-              <w:t>you will be charged with a penalty fee.</w:t>
+              <w:t>3 equal sized payments</w:t>
+            </w:r>
+            <w:r>
+              <w:rPr>
+                <w:sz w:val="44"/>
+                <w:szCs w:val="44"/>
+              </w:rPr>
+              <w:t xml:space="preserve">. By missing it you incur in a </w:t>
+            </w:r>
+            <w:r>
+              <w:rPr>
+                <w:b/>
+                <w:bCs/>
+                <w:sz w:val="44"/>
+                <w:szCs w:val="44"/>
+              </w:rPr>
+              <w:t>penalty fee of 2%</w:t>
+            </w:r>
+            <w:r>
+              <w:rPr>
+                <w:sz w:val="44"/>
+                <w:szCs w:val="44"/>
+              </w:rPr>
+              <w:t xml:space="preserve"> of the monthly payment due.</w:t>
             </w:r>
           </w:p>
           <w:p>
             <w:pPr>
               <w:pStyle w:val="ListParagraph"/>
               <w:ind w:left="360"/>
-              <w:rPr>
-                <w:sz w:val="44"/>
-                <w:szCs w:val="44"/>
-              </w:rPr>
-            </w:pPr>
-          </w:p>
-          <w:p>
-            <w:pPr>
-              <w:pStyle w:val="ListParagraph"/>
-              <w:numPr>
-                <w:ilvl w:val="0"/>
-                <w:numId w:val="1"/>
-              </w:numPr>
               <w:rPr>
                 <w:b/>
                 <w:bCs/>
@@ -660,31 +694,6 @@
                 <w:szCs w:val="28"/>
               </w:rPr>
             </w:pPr>
-            <w:r>
-              <w:rPr>
-                <w:b/>
-                <w:bCs/>
-                <w:sz w:val="44"/>
-                <w:szCs w:val="44"/>
-              </w:rPr>
-              <w:t>Fee</w:t>
-            </w:r>
-            <w:r>
-              <w:rPr>
-                <w:sz w:val="44"/>
-                <w:szCs w:val="44"/>
-              </w:rPr>
-              <w:t xml:space="preserve">: The penalty fee will be </w:t>
-            </w:r>
-            <w:r>
-              <w:rPr>
-                <w:b/>
-                <w:bCs/>
-                <w:sz w:val="44"/>
-                <w:szCs w:val="44"/>
-              </w:rPr>
-              <w:t>2% of the missed payment.</w:t>
-            </w:r>
           </w:p>
         </w:tc>
       </w:tr>
@@ -850,6 +859,18 @@
               <w:pStyle w:val="ListParagraph"/>
               <w:ind w:left="360"/>
               <w:rPr>
+                <w:b/>
+                <w:bCs/>
+                <w:sz w:val="44"/>
+                <w:szCs w:val="44"/>
+              </w:rPr>
+            </w:pPr>
+          </w:p>
+          <w:p>
+            <w:pPr>
+              <w:pStyle w:val="ListParagraph"/>
+              <w:ind w:left="360"/>
+              <w:rPr>
                 <w:sz w:val="44"/>
                 <w:szCs w:val="44"/>
               </w:rPr>
@@ -874,14 +895,30 @@
                 <w:sz w:val="44"/>
                 <w:szCs w:val="44"/>
               </w:rPr>
-              <w:t>Payback</w:t>
-            </w:r>
-            <w:r>
-              <w:rPr>
-                <w:sz w:val="44"/>
-                <w:szCs w:val="44"/>
-              </w:rPr>
-              <w:t>: Loan + Accumulated interest before loan term ends</w:t>
+              <w:t xml:space="preserve">Amount </w:t>
+            </w:r>
+            <w:r>
+              <w:rPr>
+                <w:b/>
+                <w:bCs/>
+                <w:sz w:val="44"/>
+                <w:szCs w:val="44"/>
+              </w:rPr>
+              <w:t>owed</w:t>
+            </w:r>
+            <w:r>
+              <w:rPr>
+                <w:sz w:val="44"/>
+                <w:szCs w:val="44"/>
+              </w:rPr>
+              <w:t>:</w:t>
+            </w:r>
+            <w:r>
+              <w:rPr>
+                <w:sz w:val="44"/>
+                <w:szCs w:val="44"/>
+              </w:rPr>
+              <w:t xml:space="preserve"> Loan + Accumulated interest before loan term ends</w:t>
             </w:r>
             <w:r>
               <w:rPr>
@@ -892,11 +929,36 @@
               </w:rPr>
               <w:t>.</w:t>
             </w:r>
-          </w:p>
-          <w:p>
-            <w:pPr>
-              <w:pStyle w:val="ListParagraph"/>
-              <w:ind w:left="360"/>
+            <w:r>
+              <w:rPr>
+                <w:b/>
+                <w:i/>
+                <w:sz w:val="44"/>
+                <w:szCs w:val="44"/>
+              </w:rPr>
+              <w:t xml:space="preserve"> </w:t>
+            </w:r>
+            <w:r>
+              <w:rPr>
+                <w:bCs/>
+                <w:iCs/>
+                <w:sz w:val="44"/>
+                <w:szCs w:val="44"/>
+              </w:rPr>
+              <w:t xml:space="preserve"> </w:t>
+            </w:r>
+            <w:r>
+              <w:rPr>
+                <w:bCs/>
+                <w:iCs/>
+                <w:sz w:val="44"/>
+                <w:szCs w:val="44"/>
+              </w:rPr>
+              <w:t>Interest accumulates daily on outstanding amount.</w:t>
+            </w:r>
+          </w:p>
+          <w:p>
+            <w:pPr>
               <w:rPr>
                 <w:sz w:val="44"/>
                 <w:szCs w:val="44"/>
@@ -911,62 +973,10 @@
                 <w:numId w:val="1"/>
               </w:numPr>
               <w:rPr>
-                <w:sz w:val="44"/>
-                <w:szCs w:val="44"/>
-              </w:rPr>
-            </w:pPr>
-            <w:r>
-              <w:rPr>
-                <w:b/>
-                <w:bCs/>
-                <w:sz w:val="44"/>
-                <w:szCs w:val="44"/>
-              </w:rPr>
-              <w:t>Commitment</w:t>
-            </w:r>
-            <w:r>
-              <w:rPr>
-                <w:sz w:val="44"/>
-                <w:szCs w:val="44"/>
-              </w:rPr>
-              <w:t xml:space="preserve">: you must pay in </w:t>
-            </w:r>
-            <w:r>
-              <w:rPr>
-                <w:sz w:val="44"/>
-                <w:szCs w:val="44"/>
-                <w:u w:val="single"/>
-              </w:rPr>
-              <w:t>3 equal sized</w:t>
-            </w:r>
-            <w:r>
-              <w:rPr>
-                <w:sz w:val="44"/>
-                <w:szCs w:val="44"/>
-              </w:rPr>
-              <w:t xml:space="preserve"> monthly payment for 1/3 of the loan.</w:t>
-            </w:r>
-          </w:p>
-          <w:p>
-            <w:pPr>
-              <w:rPr>
-                <w:sz w:val="14"/>
-                <w:szCs w:val="14"/>
-              </w:rPr>
-            </w:pPr>
-          </w:p>
-          <w:p>
-            <w:pPr>
-              <w:pStyle w:val="ListParagraph"/>
-              <w:numPr>
-                <w:ilvl w:val="0"/>
-                <w:numId w:val="1"/>
-              </w:numPr>
-              <w:rPr>
-                <w:b/>
-                <w:bCs/>
-                <w:sz w:val="48"/>
-                <w:szCs w:val="48"/>
+                <w:b/>
+                <w:bCs/>
+                <w:sz w:val="44"/>
+                <w:szCs w:val="44"/>
               </w:rPr>
             </w:pPr>
             <w:r>
@@ -983,17 +993,27 @@
                 <w:sz w:val="44"/>
                 <w:szCs w:val="44"/>
               </w:rPr>
-              <w:t xml:space="preserve">: if you miss monthly payments before the required dates there won’t be a penalty fee, </w:t>
-            </w:r>
-            <w:r>
-              <w:rPr>
-                <w:b/>
-                <w:bCs/>
-                <w:sz w:val="44"/>
-                <w:szCs w:val="44"/>
-              </w:rPr>
-              <w:t>but you will have broken your promise.</w:t>
-            </w:r>
+              <w:t xml:space="preserve">: you incur a non-legal promise to pay your loan in installments. If you miss monthly payments, </w:t>
+            </w:r>
+            <w:r>
+              <w:rPr>
+                <w:b/>
+                <w:bCs/>
+                <w:sz w:val="44"/>
+                <w:szCs w:val="44"/>
+              </w:rPr>
+              <w:t>you will have broken your word.</w:t>
+            </w:r>
+          </w:p>
+          <w:p>
+            <w:pPr>
+              <w:pStyle w:val="ListParagraph"/>
+              <w:ind w:left="360"/>
+              <w:rPr>
+                <w:sz w:val="44"/>
+                <w:szCs w:val="44"/>
+              </w:rPr>
+            </w:pPr>
           </w:p>
         </w:tc>
       </w:tr>
@@ -1902,4 +1922,16 @@
     </a:ext>
   </a:extLst>
 </a:theme>
+</file>
+
+<file path=customXml/item1.xml><?xml version="1.0" encoding="utf-8"?>
+<b:Sources xmlns:b="http://schemas.openxmlformats.org/officeDocument/2006/bibliography" xmlns="http://schemas.openxmlformats.org/officeDocument/2006/bibliography" SelectedStyle="\APASixthEditionOfficeOnline.xsl" StyleName="APA" Version="6"/>
+</file>
+
+<file path=customXml/itemProps1.xml><?xml version="1.0" encoding="utf-8"?>
+<ds:datastoreItem xmlns:ds="http://schemas.openxmlformats.org/officeDocument/2006/customXml" ds:itemID="{84B74CAE-724B-4968-9243-68AA0BFEC367}">
+  <ds:schemaRefs>
+    <ds:schemaRef ds:uri="http://schemas.openxmlformats.org/officeDocument/2006/bibliography"/>
+  </ds:schemaRefs>
+</ds:datastoreItem>
 </file>
</xml_diff>

<commit_message>
remove soft arms, edit ss, and main table results
</commit_message>
<xml_diff>
--- a/Figuras/micas.docx
+++ b/Figuras/micas.docx
@@ -1,11 +1,11 @@
 
 <file path=word/document.xml><?xml version="1.0" encoding="utf-8"?>
-<w:document xmlns:wpc="http://schemas.microsoft.com/office/word/2010/wordprocessingCanvas" xmlns:cx="http://schemas.microsoft.com/office/drawing/2014/chartex" xmlns:cx1="http://schemas.microsoft.com/office/drawing/2015/9/8/chartex" xmlns:cx2="http://schemas.microsoft.com/office/drawing/2015/10/21/chartex" xmlns:cx3="http://schemas.microsoft.com/office/drawing/2016/5/9/chartex" xmlns:cx4="http://schemas.microsoft.com/office/drawing/2016/5/10/chartex" xmlns:cx5="http://schemas.microsoft.com/office/drawing/2016/5/11/chartex" xmlns:cx6="http://schemas.microsoft.com/office/drawing/2016/5/12/chartex" xmlns:cx7="http://schemas.microsoft.com/office/drawing/2016/5/13/chartex" xmlns:cx8="http://schemas.microsoft.com/office/drawing/2016/5/14/chartex" xmlns:mc="http://schemas.openxmlformats.org/markup-compatibility/2006" xmlns:aink="http://schemas.microsoft.com/office/drawing/2016/ink" xmlns:am3d="http://schemas.microsoft.com/office/drawing/2017/model3d" xmlns:o="urn:schemas-microsoft-com:office:office" xmlns:r="http://schemas.openxmlformats.org/officeDocument/2006/relationships" xmlns:m="http://schemas.openxmlformats.org/officeDocument/2006/math" xmlns:v="urn:schemas-microsoft-com:vml" xmlns:wp14="http://schemas.microsoft.com/office/word/2010/wordprocessingDrawing" xmlns:wp="http://schemas.openxmlformats.org/drawingml/2006/wordprocessingDrawing" xmlns:w10="urn:schemas-microsoft-com:office:word" xmlns:w="http://schemas.openxmlformats.org/wordprocessingml/2006/main" xmlns:w14="http://schemas.microsoft.com/office/word/2010/wordml" xmlns:w15="http://schemas.microsoft.com/office/word/2012/wordml" xmlns:w16cex="http://schemas.microsoft.com/office/word/2018/wordml/cex" xmlns:w16cid="http://schemas.microsoft.com/office/word/2016/wordml/cid" xmlns:w16="http://schemas.microsoft.com/office/word/2018/wordml" xmlns:w16sdtdh="http://schemas.microsoft.com/office/word/2020/wordml/sdtdatahash" xmlns:w16se="http://schemas.microsoft.com/office/word/2015/wordml/symex" xmlns:wpg="http://schemas.microsoft.com/office/word/2010/wordprocessingGroup" xmlns:wpi="http://schemas.microsoft.com/office/word/2010/wordprocessingInk" xmlns:wne="http://schemas.microsoft.com/office/word/2006/wordml" xmlns:wps="http://schemas.microsoft.com/office/word/2010/wordprocessingShape" mc:Ignorable="w14 w15 w16se w16cid w16 w16cex w16sdtdh wp14">
+<w:document xmlns:wpc="http://schemas.microsoft.com/office/word/2010/wordprocessingCanvas" xmlns:cx="http://schemas.microsoft.com/office/drawing/2014/chartex" xmlns:cx1="http://schemas.microsoft.com/office/drawing/2015/9/8/chartex" xmlns:cx2="http://schemas.microsoft.com/office/drawing/2015/10/21/chartex" xmlns:cx3="http://schemas.microsoft.com/office/drawing/2016/5/9/chartex" xmlns:cx4="http://schemas.microsoft.com/office/drawing/2016/5/10/chartex" xmlns:cx5="http://schemas.microsoft.com/office/drawing/2016/5/11/chartex" xmlns:cx6="http://schemas.microsoft.com/office/drawing/2016/5/12/chartex" xmlns:cx7="http://schemas.microsoft.com/office/drawing/2016/5/13/chartex" xmlns:cx8="http://schemas.microsoft.com/office/drawing/2016/5/14/chartex" xmlns:mc="http://schemas.openxmlformats.org/markup-compatibility/2006" xmlns:aink="http://schemas.microsoft.com/office/drawing/2016/ink" xmlns:am3d="http://schemas.microsoft.com/office/drawing/2017/model3d" xmlns:o="urn:schemas-microsoft-com:office:office" xmlns:oel="http://schemas.microsoft.com/office/2019/extlst" xmlns:r="http://schemas.openxmlformats.org/officeDocument/2006/relationships" xmlns:m="http://schemas.openxmlformats.org/officeDocument/2006/math" xmlns:v="urn:schemas-microsoft-com:vml" xmlns:wp14="http://schemas.microsoft.com/office/word/2010/wordprocessingDrawing" xmlns:wp="http://schemas.openxmlformats.org/drawingml/2006/wordprocessingDrawing" xmlns:w10="urn:schemas-microsoft-com:office:word" xmlns:w="http://schemas.openxmlformats.org/wordprocessingml/2006/main" xmlns:w14="http://schemas.microsoft.com/office/word/2010/wordml" xmlns:w15="http://schemas.microsoft.com/office/word/2012/wordml" xmlns:w16cex="http://schemas.microsoft.com/office/word/2018/wordml/cex" xmlns:w16cid="http://schemas.microsoft.com/office/word/2016/wordml/cid" xmlns:w16="http://schemas.microsoft.com/office/word/2018/wordml" xmlns:w16sdtdh="http://schemas.microsoft.com/office/word/2020/wordml/sdtdatahash" xmlns:w16se="http://schemas.microsoft.com/office/word/2015/wordml/symex" xmlns:wpg="http://schemas.microsoft.com/office/word/2010/wordprocessingGroup" xmlns:wpi="http://schemas.microsoft.com/office/word/2010/wordprocessingInk" xmlns:wne="http://schemas.microsoft.com/office/word/2006/wordml" xmlns:wps="http://schemas.microsoft.com/office/word/2010/wordprocessingShape" mc:Ignorable="w14 w15 w16se w16cid w16 w16cex w16sdtdh wp14">
   <w:body>
     <w:tbl>
       <w:tblPr>
         <w:tblStyle w:val="TableGrid"/>
-        <w:tblpPr w:leftFromText="141" w:rightFromText="141" w:vertAnchor="page" w:horzAnchor="margin" w:tblpX="-275" w:tblpY="451"/>
+        <w:tblpPr w:leftFromText="141" w:rightFromText="141" w:vertAnchor="page" w:horzAnchor="page" w:tblpX="1615" w:tblpY="497"/>
         <w:tblW w:w="8185" w:type="dxa"/>
         <w:tblLook w:val="04A0" w:firstRow="1" w:lastRow="0" w:firstColumn="1" w:lastColumn="0" w:noHBand="0" w:noVBand="1"/>
       </w:tblPr>
@@ -186,30 +186,14 @@
                 <w:sz w:val="44"/>
                 <w:szCs w:val="44"/>
               </w:rPr>
-              <w:t xml:space="preserve">Amount </w:t>
-            </w:r>
-            <w:r>
-              <w:rPr>
-                <w:b/>
-                <w:bCs/>
-                <w:sz w:val="44"/>
-                <w:szCs w:val="44"/>
-              </w:rPr>
-              <w:t>owed</w:t>
-            </w:r>
-            <w:r>
-              <w:rPr>
-                <w:sz w:val="44"/>
-                <w:szCs w:val="44"/>
-              </w:rPr>
-              <w:t>:</w:t>
-            </w:r>
-            <w:r>
-              <w:rPr>
-                <w:sz w:val="44"/>
-                <w:szCs w:val="44"/>
-              </w:rPr>
-              <w:t xml:space="preserve"> Loan + Accumulated interest before loan term ends</w:t>
+              <w:t>Amount owed</w:t>
+            </w:r>
+            <w:r>
+              <w:rPr>
+                <w:sz w:val="44"/>
+                <w:szCs w:val="44"/>
+              </w:rPr>
+              <w:t>: Loan + Accumulated interest before loan term ends</w:t>
             </w:r>
             <w:r>
               <w:rPr>
@@ -286,8 +270,20 @@
                 <w:szCs w:val="44"/>
                 <w:u w:val="single"/>
               </w:rPr>
-              <w:t>before 90 days</w:t>
-            </w:r>
+              <w:t xml:space="preserve">before 90 </w:t>
+            </w:r>
+            <w:proofErr w:type="gramStart"/>
+            <w:r>
+              <w:rPr>
+                <w:bCs/>
+                <w:iCs/>
+                <w:sz w:val="44"/>
+                <w:szCs w:val="44"/>
+                <w:u w:val="single"/>
+              </w:rPr>
+              <w:t>days</w:t>
+            </w:r>
+            <w:proofErr w:type="gramEnd"/>
             <w:r>
               <w:rPr>
                 <w:bCs/>
@@ -337,7 +333,7 @@
     <w:tbl>
       <w:tblPr>
         <w:tblStyle w:val="TableGrid"/>
-        <w:tblpPr w:leftFromText="180" w:rightFromText="180" w:vertAnchor="text" w:horzAnchor="page" w:tblpX="8811" w:tblpY="-269"/>
+        <w:tblpPr w:leftFromText="180" w:rightFromText="180" w:vertAnchor="text" w:horzAnchor="page" w:tblpX="11447" w:tblpY="-272"/>
         <w:tblW w:w="8545" w:type="dxa"/>
         <w:tblLook w:val="04A0" w:firstRow="1" w:lastRow="0" w:firstColumn="1" w:lastColumn="0" w:noHBand="0" w:noVBand="1"/>
       </w:tblPr>
@@ -635,21 +631,7 @@
                 <w:sz w:val="44"/>
                 <w:szCs w:val="44"/>
               </w:rPr>
-              <w:t xml:space="preserve">to give you structure, each month you </w:t>
-            </w:r>
-            <w:r>
-              <w:rPr>
-                <w:sz w:val="44"/>
-                <w:szCs w:val="44"/>
-              </w:rPr>
-              <w:t>must</w:t>
-            </w:r>
-            <w:r>
-              <w:rPr>
-                <w:sz w:val="44"/>
-                <w:szCs w:val="44"/>
-              </w:rPr>
-              <w:t xml:space="preserve"> pay at least 1/3 of the loan; that is: </w:t>
+              <w:t xml:space="preserve">to give you structure, each month you must pay at least 1/3 of the loan; that is: </w:t>
             </w:r>
             <w:r>
               <w:rPr>
@@ -664,7 +646,23 @@
                 <w:sz w:val="44"/>
                 <w:szCs w:val="44"/>
               </w:rPr>
-              <w:t xml:space="preserve">. By missing it you incur in a </w:t>
+              <w:t xml:space="preserve">. By missing it you </w:t>
+            </w:r>
+            <w:proofErr w:type="gramStart"/>
+            <w:r>
+              <w:rPr>
+                <w:sz w:val="44"/>
+                <w:szCs w:val="44"/>
+              </w:rPr>
+              <w:t>incur in</w:t>
+            </w:r>
+            <w:proofErr w:type="gramEnd"/>
+            <w:r>
+              <w:rPr>
+                <w:sz w:val="44"/>
+                <w:szCs w:val="44"/>
+              </w:rPr>
+              <w:t xml:space="preserve"> a </w:t>
             </w:r>
             <w:r>
               <w:rPr>
@@ -692,326 +690,6 @@
                 <w:bCs/>
                 <w:sz w:val="28"/>
                 <w:szCs w:val="28"/>
-              </w:rPr>
-            </w:pPr>
-          </w:p>
-        </w:tc>
-      </w:tr>
-    </w:tbl>
-    <w:tbl>
-      <w:tblPr>
-        <w:tblStyle w:val="TableGrid"/>
-        <w:tblpPr w:leftFromText="180" w:rightFromText="180" w:vertAnchor="text" w:horzAnchor="page" w:tblpX="17701" w:tblpY="-239"/>
-        <w:tblOverlap w:val="never"/>
-        <w:tblW w:w="1730" w:type="pct"/>
-        <w:tblLook w:val="04A0" w:firstRow="1" w:lastRow="0" w:firstColumn="1" w:lastColumn="0" w:noHBand="0" w:noVBand="1"/>
-      </w:tblPr>
-      <w:tblGrid>
-        <w:gridCol w:w="9264"/>
-      </w:tblGrid>
-      <w:tr>
-        <w:trPr>
-          <w:trHeight w:val="2341"/>
-        </w:trPr>
-        <w:tc>
-          <w:tcPr>
-            <w:tcW w:w="5000" w:type="pct"/>
-            <w:vAlign w:val="center"/>
-          </w:tcPr>
-          <w:p>
-            <w:pPr>
-              <w:spacing w:before="240"/>
-              <w:jc w:val="center"/>
-              <w:rPr>
-                <w:b/>
-                <w:color w:val="0D0D0D" w:themeColor="text1" w:themeTint="F2"/>
-                <w:sz w:val="48"/>
-                <w:szCs w:val="48"/>
-              </w:rPr>
-            </w:pPr>
-            <w:r>
-              <w:rPr>
-                <w:b/>
-                <w:color w:val="0D0D0D" w:themeColor="text1" w:themeTint="F2"/>
-                <w:sz w:val="48"/>
-                <w:szCs w:val="48"/>
-              </w:rPr>
-              <w:t xml:space="preserve">Soft-commitment Contract </w:t>
-            </w:r>
-          </w:p>
-          <w:p>
-            <w:pPr>
-              <w:jc w:val="center"/>
-              <w:rPr>
-                <w:b/>
-                <w:sz w:val="32"/>
-                <w:szCs w:val="32"/>
-              </w:rPr>
-            </w:pPr>
-            <w:r>
-              <w:rPr>
-                <w:b/>
-                <w:color w:val="FF0000"/>
-                <w:sz w:val="48"/>
-                <w:szCs w:val="48"/>
-              </w:rPr>
-              <w:t>3 mandatory monthly payments</w:t>
-            </w:r>
-          </w:p>
-        </w:tc>
-      </w:tr>
-      <w:tr>
-        <w:trPr>
-          <w:trHeight w:val="176"/>
-        </w:trPr>
-        <w:tc>
-          <w:tcPr>
-            <w:tcW w:w="5000" w:type="pct"/>
-            <w:vAlign w:val="center"/>
-          </w:tcPr>
-          <w:p>
-            <w:pPr>
-              <w:pStyle w:val="ListParagraph"/>
-              <w:ind w:left="360"/>
-              <w:rPr>
-                <w:sz w:val="14"/>
-                <w:szCs w:val="14"/>
-              </w:rPr>
-            </w:pPr>
-          </w:p>
-        </w:tc>
-      </w:tr>
-      <w:tr>
-        <w:trPr>
-          <w:trHeight w:val="10295"/>
-        </w:trPr>
-        <w:tc>
-          <w:tcPr>
-            <w:tcW w:w="5000" w:type="pct"/>
-          </w:tcPr>
-          <w:p>
-            <w:pPr>
-              <w:pStyle w:val="ListParagraph"/>
-              <w:ind w:left="360"/>
-              <w:rPr>
-                <w:sz w:val="28"/>
-                <w:szCs w:val="28"/>
-              </w:rPr>
-            </w:pPr>
-          </w:p>
-          <w:p>
-            <w:pPr>
-              <w:pStyle w:val="ListParagraph"/>
-              <w:ind w:left="360"/>
-              <w:rPr>
-                <w:sz w:val="28"/>
-                <w:szCs w:val="28"/>
-              </w:rPr>
-            </w:pPr>
-          </w:p>
-          <w:p>
-            <w:pPr>
-              <w:pStyle w:val="ListParagraph"/>
-              <w:numPr>
-                <w:ilvl w:val="0"/>
-                <w:numId w:val="1"/>
-              </w:numPr>
-              <w:rPr>
-                <w:sz w:val="44"/>
-                <w:szCs w:val="44"/>
-              </w:rPr>
-            </w:pPr>
-            <w:r>
-              <w:rPr>
-                <w:b/>
-                <w:bCs/>
-                <w:sz w:val="44"/>
-                <w:szCs w:val="44"/>
-              </w:rPr>
-              <w:t>Term</w:t>
-            </w:r>
-            <w:r>
-              <w:rPr>
-                <w:sz w:val="44"/>
-                <w:szCs w:val="44"/>
-              </w:rPr>
-              <w:t xml:space="preserve">: loan must be paid </w:t>
-            </w:r>
-            <w:r>
-              <w:rPr>
-                <w:b/>
-                <w:bCs/>
-                <w:sz w:val="44"/>
-                <w:szCs w:val="44"/>
-              </w:rPr>
-              <w:t>before 3 months</w:t>
-            </w:r>
-            <w:r>
-              <w:rPr>
-                <w:sz w:val="44"/>
-                <w:szCs w:val="44"/>
-              </w:rPr>
-              <w:t>.</w:t>
-            </w:r>
-          </w:p>
-          <w:p>
-            <w:pPr>
-              <w:pStyle w:val="ListParagraph"/>
-              <w:ind w:left="360"/>
-              <w:rPr>
-                <w:b/>
-                <w:bCs/>
-                <w:sz w:val="44"/>
-                <w:szCs w:val="44"/>
-              </w:rPr>
-            </w:pPr>
-          </w:p>
-          <w:p>
-            <w:pPr>
-              <w:pStyle w:val="ListParagraph"/>
-              <w:ind w:left="360"/>
-              <w:rPr>
-                <w:sz w:val="44"/>
-                <w:szCs w:val="44"/>
-              </w:rPr>
-            </w:pPr>
-          </w:p>
-          <w:p>
-            <w:pPr>
-              <w:pStyle w:val="ListParagraph"/>
-              <w:numPr>
-                <w:ilvl w:val="0"/>
-                <w:numId w:val="1"/>
-              </w:numPr>
-              <w:rPr>
-                <w:sz w:val="44"/>
-                <w:szCs w:val="44"/>
-              </w:rPr>
-            </w:pPr>
-            <w:r>
-              <w:rPr>
-                <w:b/>
-                <w:bCs/>
-                <w:sz w:val="44"/>
-                <w:szCs w:val="44"/>
-              </w:rPr>
-              <w:t xml:space="preserve">Amount </w:t>
-            </w:r>
-            <w:r>
-              <w:rPr>
-                <w:b/>
-                <w:bCs/>
-                <w:sz w:val="44"/>
-                <w:szCs w:val="44"/>
-              </w:rPr>
-              <w:t>owed</w:t>
-            </w:r>
-            <w:r>
-              <w:rPr>
-                <w:sz w:val="44"/>
-                <w:szCs w:val="44"/>
-              </w:rPr>
-              <w:t>:</w:t>
-            </w:r>
-            <w:r>
-              <w:rPr>
-                <w:sz w:val="44"/>
-                <w:szCs w:val="44"/>
-              </w:rPr>
-              <w:t xml:space="preserve"> Loan + Accumulated interest before loan term ends</w:t>
-            </w:r>
-            <w:r>
-              <w:rPr>
-                <w:b/>
-                <w:i/>
-                <w:sz w:val="44"/>
-                <w:szCs w:val="44"/>
-              </w:rPr>
-              <w:t>.</w:t>
-            </w:r>
-            <w:r>
-              <w:rPr>
-                <w:b/>
-                <w:i/>
-                <w:sz w:val="44"/>
-                <w:szCs w:val="44"/>
-              </w:rPr>
-              <w:t xml:space="preserve"> </w:t>
-            </w:r>
-            <w:r>
-              <w:rPr>
-                <w:bCs/>
-                <w:iCs/>
-                <w:sz w:val="44"/>
-                <w:szCs w:val="44"/>
-              </w:rPr>
-              <w:t xml:space="preserve"> </w:t>
-            </w:r>
-            <w:r>
-              <w:rPr>
-                <w:bCs/>
-                <w:iCs/>
-                <w:sz w:val="44"/>
-                <w:szCs w:val="44"/>
-              </w:rPr>
-              <w:t>Interest accumulates daily on outstanding amount.</w:t>
-            </w:r>
-          </w:p>
-          <w:p>
-            <w:pPr>
-              <w:rPr>
-                <w:sz w:val="44"/>
-                <w:szCs w:val="44"/>
-              </w:rPr>
-            </w:pPr>
-          </w:p>
-          <w:p>
-            <w:pPr>
-              <w:pStyle w:val="ListParagraph"/>
-              <w:numPr>
-                <w:ilvl w:val="0"/>
-                <w:numId w:val="1"/>
-              </w:numPr>
-              <w:rPr>
-                <w:b/>
-                <w:bCs/>
-                <w:sz w:val="44"/>
-                <w:szCs w:val="44"/>
-              </w:rPr>
-            </w:pPr>
-            <w:r>
-              <w:rPr>
-                <w:b/>
-                <w:bCs/>
-                <w:sz w:val="44"/>
-                <w:szCs w:val="44"/>
-              </w:rPr>
-              <w:t>Promise</w:t>
-            </w:r>
-            <w:r>
-              <w:rPr>
-                <w:sz w:val="44"/>
-                <w:szCs w:val="44"/>
-              </w:rPr>
-              <w:t xml:space="preserve">: you incur a non-legal promise to pay your loan in installments. If you miss monthly payments, </w:t>
-            </w:r>
-            <w:r>
-              <w:rPr>
-                <w:b/>
-                <w:bCs/>
-                <w:sz w:val="44"/>
-                <w:szCs w:val="44"/>
-              </w:rPr>
-              <w:t>you will have broken your word.</w:t>
-            </w:r>
-          </w:p>
-          <w:p>
-            <w:pPr>
-              <w:pStyle w:val="ListParagraph"/>
-              <w:ind w:left="360"/>
-              <w:rPr>
-                <w:sz w:val="44"/>
-                <w:szCs w:val="44"/>
               </w:rPr>
             </w:pPr>
           </w:p>
@@ -1030,8 +708,8 @@
       </w:pPr>
     </w:p>
     <w:sectPr>
-      <w:pgSz w:w="27360" w:h="14400" w:orient="landscape"/>
-      <w:pgMar w:top="720" w:right="0" w:bottom="432" w:left="576" w:header="706" w:footer="706" w:gutter="0"/>
+      <w:pgSz w:w="21600" w:h="14400" w:orient="landscape"/>
+      <w:pgMar w:top="720" w:right="907" w:bottom="432" w:left="576" w:header="706" w:footer="706" w:gutter="0"/>
       <w:cols w:space="708"/>
       <w:docGrid w:linePitch="360"/>
     </w:sectPr>
@@ -1040,7 +718,7 @@
 </file>
 
 <file path=word/numbering.xml><?xml version="1.0" encoding="utf-8"?>
-<w:numbering xmlns:wpc="http://schemas.microsoft.com/office/word/2010/wordprocessingCanvas" xmlns:cx="http://schemas.microsoft.com/office/drawing/2014/chartex" xmlns:cx1="http://schemas.microsoft.com/office/drawing/2015/9/8/chartex" xmlns:cx2="http://schemas.microsoft.com/office/drawing/2015/10/21/chartex" xmlns:cx3="http://schemas.microsoft.com/office/drawing/2016/5/9/chartex" xmlns:cx4="http://schemas.microsoft.com/office/drawing/2016/5/10/chartex" xmlns:cx5="http://schemas.microsoft.com/office/drawing/2016/5/11/chartex" xmlns:cx6="http://schemas.microsoft.com/office/drawing/2016/5/12/chartex" xmlns:cx7="http://schemas.microsoft.com/office/drawing/2016/5/13/chartex" xmlns:cx8="http://schemas.microsoft.com/office/drawing/2016/5/14/chartex" xmlns:mc="http://schemas.openxmlformats.org/markup-compatibility/2006" xmlns:aink="http://schemas.microsoft.com/office/drawing/2016/ink" xmlns:am3d="http://schemas.microsoft.com/office/drawing/2017/model3d" xmlns:o="urn:schemas-microsoft-com:office:office" xmlns:r="http://schemas.openxmlformats.org/officeDocument/2006/relationships" xmlns:m="http://schemas.openxmlformats.org/officeDocument/2006/math" xmlns:v="urn:schemas-microsoft-com:vml" xmlns:wp14="http://schemas.microsoft.com/office/word/2010/wordprocessingDrawing" xmlns:wp="http://schemas.openxmlformats.org/drawingml/2006/wordprocessingDrawing" xmlns:w10="urn:schemas-microsoft-com:office:word" xmlns:w="http://schemas.openxmlformats.org/wordprocessingml/2006/main" xmlns:w14="http://schemas.microsoft.com/office/word/2010/wordml" xmlns:w15="http://schemas.microsoft.com/office/word/2012/wordml" xmlns:w16cex="http://schemas.microsoft.com/office/word/2018/wordml/cex" xmlns:w16cid="http://schemas.microsoft.com/office/word/2016/wordml/cid" xmlns:w16="http://schemas.microsoft.com/office/word/2018/wordml" xmlns:w16sdtdh="http://schemas.microsoft.com/office/word/2020/wordml/sdtdatahash" xmlns:w16se="http://schemas.microsoft.com/office/word/2015/wordml/symex" xmlns:wpg="http://schemas.microsoft.com/office/word/2010/wordprocessingGroup" xmlns:wpi="http://schemas.microsoft.com/office/word/2010/wordprocessingInk" xmlns:wne="http://schemas.microsoft.com/office/word/2006/wordml" xmlns:wps="http://schemas.microsoft.com/office/word/2010/wordprocessingShape" mc:Ignorable="w14 w15 w16se w16cid w16 w16cex w16sdtdh wp14">
+<w:numbering xmlns:wpc="http://schemas.microsoft.com/office/word/2010/wordprocessingCanvas" xmlns:cx="http://schemas.microsoft.com/office/drawing/2014/chartex" xmlns:cx1="http://schemas.microsoft.com/office/drawing/2015/9/8/chartex" xmlns:cx2="http://schemas.microsoft.com/office/drawing/2015/10/21/chartex" xmlns:cx3="http://schemas.microsoft.com/office/drawing/2016/5/9/chartex" xmlns:cx4="http://schemas.microsoft.com/office/drawing/2016/5/10/chartex" xmlns:cx5="http://schemas.microsoft.com/office/drawing/2016/5/11/chartex" xmlns:cx6="http://schemas.microsoft.com/office/drawing/2016/5/12/chartex" xmlns:cx7="http://schemas.microsoft.com/office/drawing/2016/5/13/chartex" xmlns:cx8="http://schemas.microsoft.com/office/drawing/2016/5/14/chartex" xmlns:mc="http://schemas.openxmlformats.org/markup-compatibility/2006" xmlns:aink="http://schemas.microsoft.com/office/drawing/2016/ink" xmlns:am3d="http://schemas.microsoft.com/office/drawing/2017/model3d" xmlns:o="urn:schemas-microsoft-com:office:office" xmlns:oel="http://schemas.microsoft.com/office/2019/extlst" xmlns:r="http://schemas.openxmlformats.org/officeDocument/2006/relationships" xmlns:m="http://schemas.openxmlformats.org/officeDocument/2006/math" xmlns:v="urn:schemas-microsoft-com:vml" xmlns:wp14="http://schemas.microsoft.com/office/word/2010/wordprocessingDrawing" xmlns:wp="http://schemas.openxmlformats.org/drawingml/2006/wordprocessingDrawing" xmlns:w10="urn:schemas-microsoft-com:office:word" xmlns:w="http://schemas.openxmlformats.org/wordprocessingml/2006/main" xmlns:w14="http://schemas.microsoft.com/office/word/2010/wordml" xmlns:w15="http://schemas.microsoft.com/office/word/2012/wordml" xmlns:w16cex="http://schemas.microsoft.com/office/word/2018/wordml/cex" xmlns:w16cid="http://schemas.microsoft.com/office/word/2016/wordml/cid" xmlns:w16="http://schemas.microsoft.com/office/word/2018/wordml" xmlns:w16sdtdh="http://schemas.microsoft.com/office/word/2020/wordml/sdtdatahash" xmlns:w16se="http://schemas.microsoft.com/office/word/2015/wordml/symex" xmlns:wpg="http://schemas.microsoft.com/office/word/2010/wordprocessingGroup" xmlns:wpi="http://schemas.microsoft.com/office/word/2010/wordprocessingInk" xmlns:wne="http://schemas.microsoft.com/office/word/2006/wordml" xmlns:wps="http://schemas.microsoft.com/office/word/2010/wordprocessingShape" mc:Ignorable="w14 w15 w16se w16cid w16 w16cex w16sdtdh wp14">
   <w:abstractNum w:abstractNumId="0" w15:restartNumberingAfterBreak="0">
     <w:nsid w:val="1EB40DBF"/>
     <w:multiLevelType w:val="hybridMultilevel"/>
@@ -1154,7 +832,7 @@
       </w:rPr>
     </w:lvl>
   </w:abstractNum>
-  <w:num w:numId="1">
+  <w:num w:numId="1" w16cid:durableId="339896952">
     <w:abstractNumId w:val="0"/>
   </w:num>
 </w:numbering>

</xml_diff>